<commit_message>
JavaScript Tableau API point
</commit_message>
<xml_diff>
--- a/ShubhamMehta.docx
+++ b/ShubhamMehta.docx
@@ -76,7 +76,6 @@
           <w:rFonts w:eastAsia="Liberation Serif"/>
         </w:rPr>
       </w:pPr>
-      <w:proofErr w:type="spellStart"/>
       <w:r>
         <w:rPr>
           <w:rFonts w:eastAsia="Arial"/>
@@ -93,14 +92,7 @@
         <w:rPr>
           <w:rFonts w:eastAsia="Arial"/>
         </w:rPr>
-        <w:t>hura</w:t>
-      </w:r>
-      <w:proofErr w:type="spellEnd"/>
-      <w:r>
-        <w:rPr>
-          <w:rFonts w:eastAsia="Arial"/>
-        </w:rPr>
-        <w:t xml:space="preserve"> Apartment </w:t>
+        <w:t xml:space="preserve">hura Apartment </w:t>
       </w:r>
       <w:r>
         <w:rPr>
@@ -189,8 +181,6 @@
         </w:rPr>
         <w:tab/>
       </w:r>
-      <w:bookmarkStart w:id="0" w:name="_GoBack"/>
-      <w:bookmarkEnd w:id="0"/>
       <w:r>
         <w:rPr>
           <w:rFonts w:eastAsia="Arial"/>
@@ -277,7 +267,7 @@
           <v:rect id="rectole0000000001" o:spid="_x0000_i1025" style="width:488.25pt;height:1.5pt" o:ole="" o:preferrelative="t" stroked="f">
             <v:imagedata r:id="rId8" o:title=""/>
           </v:rect>
-          <o:OLEObject Type="Embed" ProgID="StaticMetafile" ShapeID="rectole0000000001" DrawAspect="Content" ObjectID="_1577306129" r:id="rId9"/>
+          <o:OLEObject Type="Embed" ProgID="StaticMetafile" ShapeID="rectole0000000001" DrawAspect="Content" ObjectID="_1577659647" r:id="rId9"/>
         </w:object>
       </w:r>
     </w:p>
@@ -356,16 +346,8 @@
         <w:rPr>
           <w:rFonts w:eastAsia="Arial"/>
         </w:rPr>
-        <w:t xml:space="preserve">itcher, Call Center Analysis, </w:t>
-      </w:r>
-      <w:proofErr w:type="gramStart"/>
-      <w:r>
-        <w:rPr>
-          <w:rFonts w:eastAsia="Arial"/>
-        </w:rPr>
-        <w:t>Q</w:t>
-      </w:r>
-      <w:proofErr w:type="gramEnd"/>
+        <w:t>itcher, Call Center Analysis, Q</w:t>
+      </w:r>
       <w:r>
         <w:rPr>
           <w:rFonts w:eastAsia="Arial"/>
@@ -400,21 +382,7 @@
         <w:rPr>
           <w:rFonts w:eastAsia="Arial"/>
         </w:rPr>
-        <w:t xml:space="preserve">Also worked as a Cognos Developer at Syntel </w:t>
-      </w:r>
-      <w:proofErr w:type="spellStart"/>
-      <w:r>
-        <w:rPr>
-          <w:rFonts w:eastAsia="Arial"/>
-        </w:rPr>
-        <w:t>Pvt</w:t>
-      </w:r>
-      <w:proofErr w:type="spellEnd"/>
-      <w:r>
-        <w:rPr>
-          <w:rFonts w:eastAsia="Arial"/>
-        </w:rPr>
-        <w:t xml:space="preserve"> Ltd.</w:t>
+        <w:t>Also worked as a Cognos Developer at Syntel Pvt Ltd.</w:t>
       </w:r>
     </w:p>
     <w:p>
@@ -481,7 +449,7 @@
           <v:rect id="rectole0000000003" o:spid="_x0000_i1026" style="width:488.25pt;height:1.5pt" o:ole="" o:preferrelative="t" stroked="f">
             <v:imagedata r:id="rId8" o:title=""/>
           </v:rect>
-          <o:OLEObject Type="Embed" ProgID="StaticMetafile" ShapeID="rectole0000000003" DrawAspect="Content" ObjectID="_1577306130" r:id="rId10"/>
+          <o:OLEObject Type="Embed" ProgID="StaticMetafile" ShapeID="rectole0000000003" DrawAspect="Content" ObjectID="_1577659648" r:id="rId10"/>
         </w:object>
       </w:r>
     </w:p>
@@ -621,7 +589,7 @@
           <v:rect id="rectole0000000004" o:spid="_x0000_i1027" style="width:488.25pt;height:1.5pt" o:ole="" o:preferrelative="t" stroked="f">
             <v:imagedata r:id="rId8" o:title=""/>
           </v:rect>
-          <o:OLEObject Type="Embed" ProgID="StaticMetafile" ShapeID="rectole0000000004" DrawAspect="Content" ObjectID="_1577306131" r:id="rId11"/>
+          <o:OLEObject Type="Embed" ProgID="StaticMetafile" ShapeID="rectole0000000004" DrawAspect="Content" ObjectID="_1577659649" r:id="rId11"/>
         </w:object>
       </w:r>
     </w:p>
@@ -712,7 +680,7 @@
           <v:rect id="rectole0000000005" o:spid="_x0000_i1028" style="width:488.25pt;height:1.5pt" o:ole="" o:preferrelative="t" stroked="f">
             <v:imagedata r:id="rId8" o:title=""/>
           </v:rect>
-          <o:OLEObject Type="Embed" ProgID="StaticMetafile" ShapeID="rectole0000000005" DrawAspect="Content" ObjectID="_1577306132" r:id="rId14"/>
+          <o:OLEObject Type="Embed" ProgID="StaticMetafile" ShapeID="rectole0000000005" DrawAspect="Content" ObjectID="_1577659650" r:id="rId14"/>
         </w:object>
       </w:r>
     </w:p>
@@ -724,16 +692,16 @@
         <w:tblLook w:val="04A0" w:firstRow="1" w:lastRow="0" w:firstColumn="1" w:lastColumn="0" w:noHBand="0" w:noVBand="1"/>
       </w:tblPr>
       <w:tblGrid>
-        <w:gridCol w:w="2898"/>
-        <w:gridCol w:w="6628"/>
+        <w:gridCol w:w="2894"/>
+        <w:gridCol w:w="6619"/>
       </w:tblGrid>
       <w:tr>
         <w:trPr>
-          <w:trHeight w:val="383"/>
+          <w:trHeight w:val="289"/>
         </w:trPr>
         <w:tc>
           <w:tcPr>
-            <w:tcW w:w="2898" w:type="dxa"/>
+            <w:tcW w:w="2894" w:type="dxa"/>
             <w:shd w:val="clear" w:color="auto" w:fill="44546A" w:themeFill="text2"/>
           </w:tcPr>
           <w:p>
@@ -757,7 +725,7 @@
         </w:tc>
         <w:tc>
           <w:tcPr>
-            <w:tcW w:w="6628" w:type="dxa"/>
+            <w:tcW w:w="6619" w:type="dxa"/>
             <w:shd w:val="clear" w:color="auto" w:fill="44546A" w:themeFill="text2"/>
           </w:tcPr>
           <w:p>
@@ -784,11 +752,11 @@
       </w:tr>
       <w:tr>
         <w:trPr>
-          <w:trHeight w:val="467"/>
+          <w:trHeight w:val="352"/>
         </w:trPr>
         <w:tc>
           <w:tcPr>
-            <w:tcW w:w="2898" w:type="dxa"/>
+            <w:tcW w:w="2894" w:type="dxa"/>
           </w:tcPr>
           <w:p>
             <w:pPr>
@@ -807,7 +775,7 @@
         </w:tc>
         <w:tc>
           <w:tcPr>
-            <w:tcW w:w="6628" w:type="dxa"/>
+            <w:tcW w:w="6619" w:type="dxa"/>
           </w:tcPr>
           <w:p>
             <w:pPr>
@@ -821,11 +789,11 @@
       </w:tr>
       <w:tr>
         <w:trPr>
-          <w:trHeight w:val="467"/>
+          <w:trHeight w:val="352"/>
         </w:trPr>
         <w:tc>
           <w:tcPr>
-            <w:tcW w:w="2898" w:type="dxa"/>
+            <w:tcW w:w="2894" w:type="dxa"/>
           </w:tcPr>
           <w:p>
             <w:pPr>
@@ -844,7 +812,7 @@
         </w:tc>
         <w:tc>
           <w:tcPr>
-            <w:tcW w:w="6628" w:type="dxa"/>
+            <w:tcW w:w="6619" w:type="dxa"/>
           </w:tcPr>
           <w:p>
             <w:pPr>
@@ -858,11 +826,11 @@
       </w:tr>
       <w:tr>
         <w:trPr>
-          <w:trHeight w:val="898"/>
+          <w:trHeight w:val="678"/>
         </w:trPr>
         <w:tc>
           <w:tcPr>
-            <w:tcW w:w="2898" w:type="dxa"/>
+            <w:tcW w:w="2894" w:type="dxa"/>
           </w:tcPr>
           <w:p>
             <w:pPr>
@@ -881,7 +849,7 @@
         </w:tc>
         <w:tc>
           <w:tcPr>
-            <w:tcW w:w="6628" w:type="dxa"/>
+            <w:tcW w:w="6619" w:type="dxa"/>
           </w:tcPr>
           <w:p>
             <w:pPr>
@@ -895,11 +863,11 @@
       </w:tr>
       <w:tr>
         <w:trPr>
-          <w:trHeight w:val="349"/>
+          <w:trHeight w:val="263"/>
         </w:trPr>
         <w:tc>
           <w:tcPr>
-            <w:tcW w:w="2898" w:type="dxa"/>
+            <w:tcW w:w="2894" w:type="dxa"/>
           </w:tcPr>
           <w:p>
             <w:pPr>
@@ -924,7 +892,7 @@
         </w:tc>
         <w:tc>
           <w:tcPr>
-            <w:tcW w:w="6628" w:type="dxa"/>
+            <w:tcW w:w="6619" w:type="dxa"/>
           </w:tcPr>
           <w:p>
             <w:pPr>
@@ -938,11 +906,11 @@
       </w:tr>
       <w:tr>
         <w:trPr>
-          <w:trHeight w:val="455"/>
+          <w:trHeight w:val="343"/>
         </w:trPr>
         <w:tc>
           <w:tcPr>
-            <w:tcW w:w="2898" w:type="dxa"/>
+            <w:tcW w:w="2894" w:type="dxa"/>
           </w:tcPr>
           <w:p>
             <w:pPr>
@@ -961,7 +929,7 @@
         </w:tc>
         <w:tc>
           <w:tcPr>
-            <w:tcW w:w="6628" w:type="dxa"/>
+            <w:tcW w:w="6619" w:type="dxa"/>
           </w:tcPr>
           <w:p>
             <w:pPr>
@@ -975,11 +943,11 @@
       </w:tr>
       <w:tr>
         <w:trPr>
-          <w:trHeight w:val="1222"/>
+          <w:trHeight w:val="923"/>
         </w:trPr>
         <w:tc>
           <w:tcPr>
-            <w:tcW w:w="2898" w:type="dxa"/>
+            <w:tcW w:w="2894" w:type="dxa"/>
           </w:tcPr>
           <w:p>
             <w:pPr>
@@ -998,8 +966,20 @@
         </w:tc>
         <w:tc>
           <w:tcPr>
-            <w:tcW w:w="6628" w:type="dxa"/>
-          </w:tcPr>
+            <w:tcW w:w="6619" w:type="dxa"/>
+          </w:tcPr>
+          <w:p>
+            <w:pPr>
+              <w:pStyle w:val="NoSpacing"/>
+              <w:numPr>
+                <w:ilvl w:val="0"/>
+                <w:numId w:val="26"/>
+              </w:numPr>
+            </w:pPr>
+            <w:r>
+              <w:t>Integration of Tableau Dashboards with JavaScript and exporting Dashboards/Data in PDF and CSV formats with Tableau JavaScript API.</w:t>
+            </w:r>
+          </w:p>
           <w:p>
             <w:pPr>
               <w:pStyle w:val="NoSpacing"/>
@@ -1281,6 +1261,8 @@
                 <w:b/>
               </w:rPr>
             </w:pPr>
+            <w:bookmarkStart w:id="0" w:name="_GoBack"/>
+            <w:bookmarkEnd w:id="0"/>
             <w:r>
               <w:rPr>
                 <w:b/>
@@ -1298,15 +1280,7 @@
               <w:pStyle w:val="NoSpacing"/>
             </w:pPr>
             <w:r>
-              <w:t xml:space="preserve">Spring-boot, Core Java, </w:t>
-            </w:r>
-            <w:proofErr w:type="spellStart"/>
-            <w:r>
-              <w:t>jUnit</w:t>
-            </w:r>
-            <w:proofErr w:type="spellEnd"/>
-            <w:r>
-              <w:t>, SOAPUI, Sybase</w:t>
+              <w:t>Spring-boot, Core Java, jUnit, SOAPUI, Sybase</w:t>
             </w:r>
           </w:p>
           <w:p>
@@ -1413,21 +1387,8 @@
               </w:numPr>
             </w:pPr>
             <w:r>
-              <w:t xml:space="preserve">Unit testing the data using </w:t>
-            </w:r>
-            <w:proofErr w:type="spellStart"/>
-            <w:r>
-              <w:t>jUnit</w:t>
-            </w:r>
-            <w:proofErr w:type="spellEnd"/>
-            <w:r>
-              <w:t xml:space="preserve"> and validating the code coverage using eclipse plugins like </w:t>
-            </w:r>
-            <w:proofErr w:type="spellStart"/>
-            <w:r>
-              <w:t>eclEmma</w:t>
-            </w:r>
-            <w:proofErr w:type="spellEnd"/>
+              <w:t>Unit testing the data using jUnit and validating the code coverage using eclipse plugins like eclEmma</w:t>
+            </w:r>
           </w:p>
         </w:tc>
       </w:tr>
@@ -1532,19 +1493,8 @@
                 <w:sz w:val="24"/>
                 <w:u w:val="single"/>
               </w:rPr>
-              <w:t xml:space="preserve">Accident &amp; Payments Reports - </w:t>
-            </w:r>
-            <w:proofErr w:type="spellStart"/>
-            <w:r>
-              <w:rPr>
-                <w:b/>
-                <w:color w:val="FFFFFF" w:themeColor="background1"/>
-                <w:sz w:val="24"/>
-                <w:u w:val="single"/>
-              </w:rPr>
-              <w:t>Automative</w:t>
-            </w:r>
-            <w:proofErr w:type="spellEnd"/>
+              <w:t>Accident &amp; Payments Reports - Automative</w:t>
+            </w:r>
           </w:p>
         </w:tc>
       </w:tr>
@@ -1653,13 +1603,8 @@
             <w:pPr>
               <w:pStyle w:val="NoSpacing"/>
             </w:pPr>
-            <w:proofErr w:type="spellStart"/>
-            <w:r>
-              <w:t>Cogons</w:t>
-            </w:r>
-            <w:proofErr w:type="spellEnd"/>
-            <w:r>
-              <w:t xml:space="preserve"> Reports that display data for accidents occurred to trucks and their expenses on repairs. Also reports that show how much trucks has travelled, amount of fuel consumed and payments for the load on trucks.</w:t>
+            <w:r>
+              <w:t>Cogons Reports that display data for accidents occurred to trucks and their expenses on repairs. Also reports that show how much trucks has travelled, amount of fuel consumed and payments for the load on trucks.</w:t>
             </w:r>
           </w:p>
         </w:tc>
@@ -1786,15 +1731,7 @@
               </w:numPr>
             </w:pPr>
             <w:r>
-              <w:t xml:space="preserve">Provided support for the data validation of </w:t>
-            </w:r>
-            <w:proofErr w:type="spellStart"/>
-            <w:r>
-              <w:t>cognos</w:t>
-            </w:r>
-            <w:proofErr w:type="spellEnd"/>
-            <w:r>
-              <w:t xml:space="preserve"> reports and data on DB2.</w:t>
+              <w:t>Provided support for the data validation of cognos reports and data on DB2.</w:t>
             </w:r>
           </w:p>
         </w:tc>
@@ -2036,15 +1973,7 @@
               <w:t>Ps</w:t>
             </w:r>
             <w:r>
-              <w:t xml:space="preserve"> like </w:t>
-            </w:r>
-            <w:proofErr w:type="spellStart"/>
-            <w:r>
-              <w:t>SmartData</w:t>
-            </w:r>
-            <w:proofErr w:type="spellEnd"/>
-            <w:r>
-              <w:t>, Report Switcher, Call Center Analysis, Q &amp; A Health Care were developed for prompting use of Cognitive services and implementing automation giving new ideas to client to implement such technologies in their current project modules.</w:t>
+              <w:t xml:space="preserve"> like SmartData, Report Switcher, Call Center Analysis, Q &amp; A Health Care were developed for prompting use of Cognitive services and implementing automation giving new ideas to client to implement such technologies in their current project modules.</w:t>
             </w:r>
           </w:p>
           <w:p>
@@ -2178,15 +2107,7 @@
               <w:t>IP</w:t>
             </w:r>
             <w:r>
-              <w:t xml:space="preserve">s like to enriching the data and displaying it in visual form in </w:t>
-            </w:r>
-            <w:proofErr w:type="spellStart"/>
-            <w:r>
-              <w:t>SmartData</w:t>
-            </w:r>
-            <w:proofErr w:type="spellEnd"/>
-            <w:r>
-              <w:t xml:space="preserve">. </w:t>
+              <w:t xml:space="preserve">s like to enriching the data and displaying it in visual form in SmartData. </w:t>
             </w:r>
           </w:p>
           <w:p>
@@ -2268,7 +2189,7 @@
           <v:rect id="rectole0000000002" o:spid="_x0000_i1029" style="width:488.25pt;height:1.5pt" o:ole="" o:preferrelative="t" stroked="f">
             <v:imagedata r:id="rId8" o:title=""/>
           </v:rect>
-          <o:OLEObject Type="Embed" ProgID="StaticMetafile" ShapeID="rectole0000000002" DrawAspect="Content" ObjectID="_1577306133" r:id="rId15"/>
+          <o:OLEObject Type="Embed" ProgID="StaticMetafile" ShapeID="rectole0000000002" DrawAspect="Content" ObjectID="_1577659651" r:id="rId15"/>
         </w:object>
       </w:r>
     </w:p>
@@ -2320,7 +2241,7 @@
           <v:rect id="_x0000_i1030" style="width:488.25pt;height:1.5pt" o:ole="" o:preferrelative="t" stroked="f">
             <v:imagedata r:id="rId8" o:title=""/>
           </v:rect>
-          <o:OLEObject Type="Embed" ProgID="StaticMetafile" ShapeID="_x0000_i1030" DrawAspect="Content" ObjectID="_1577306134" r:id="rId16"/>
+          <o:OLEObject Type="Embed" ProgID="StaticMetafile" ShapeID="_x0000_i1030" DrawAspect="Content" ObjectID="_1577659652" r:id="rId16"/>
         </w:object>
       </w:r>
     </w:p>
@@ -3041,7 +2962,7 @@
           <v:rect id="rectole0000000006" o:spid="_x0000_i1031" style="width:488.25pt;height:1.5pt" o:ole="" o:preferrelative="t" stroked="f">
             <v:imagedata r:id="rId8" o:title=""/>
           </v:rect>
-          <o:OLEObject Type="Embed" ProgID="StaticMetafile" ShapeID="rectole0000000006" DrawAspect="Content" ObjectID="_1577306135" r:id="rId17"/>
+          <o:OLEObject Type="Embed" ProgID="StaticMetafile" ShapeID="rectole0000000006" DrawAspect="Content" ObjectID="_1577659653" r:id="rId17"/>
         </w:object>
       </w:r>
     </w:p>
@@ -6284,7 +6205,7 @@
 </file>
 
 <file path=customXml/itemProps1.xml><?xml version="1.0" encoding="utf-8"?>
-<ds:datastoreItem xmlns:ds="http://schemas.openxmlformats.org/officeDocument/2006/customXml" ds:itemID="{4389FA72-1E51-426C-9941-201829CCB13C}">
+<ds:datastoreItem xmlns:ds="http://schemas.openxmlformats.org/officeDocument/2006/customXml" ds:itemID="{7FF57D9E-10FC-4B96-8B7A-F747D3B64117}">
   <ds:schemaRefs>
     <ds:schemaRef ds:uri="http://schemas.openxmlformats.org/officeDocument/2006/bibliography"/>
   </ds:schemaRefs>

</xml_diff>